<commit_message>
CPUE models... still trying!
</commit_message>
<xml_diff>
--- a/analysis/Brook Trout Project/Chapter3/Chapter_3_Results.docx
+++ b/analysis/Brook Trout Project/Chapter3/Chapter_3_Results.docx
@@ -6,24 +6,18 @@
       <w:pPr>
         <w:pStyle w:val="Title"/>
         <w:jc w:val="center"/>
-      </w:pPr>
-      <w:r>
-        <w:t>Chapter 3 Results</w:t>
-      </w:r>
-    </w:p>
-    <w:p>
-      <w:pPr>
-        <w:pStyle w:val="Heading1"/>
-        <w:rPr>
-          <w:b/>
-        </w:rPr>
         <w:sectPr>
-          <w:pgSz w:w="12240" w:h="15840"/>
+          <w:pgSz w:w="15840" w:h="12240" w:orient="landscape"/>
           <w:pgMar w:top="720" w:right="720" w:bottom="720" w:left="720" w:header="720" w:footer="720" w:gutter="0"/>
           <w:cols w:space="720"/>
           <w:docGrid w:linePitch="360"/>
         </w:sectPr>
       </w:pPr>
+      <w:r>
+        <w:t>Chapter 3 Results</w:t>
+      </w:r>
+      <w:bookmarkStart w:id="0" w:name="_GoBack"/>
+      <w:bookmarkEnd w:id="0"/>
     </w:p>
     <w:p>
       <w:pPr>
@@ -10413,8 +10407,6 @@
           <w:szCs w:val="20"/>
         </w:rPr>
       </w:pPr>
-      <w:bookmarkStart w:id="0" w:name="_GoBack"/>
-      <w:bookmarkEnd w:id="0"/>
     </w:p>
     <w:p/>
     <w:p/>

</xml_diff>